<commit_message>
mise à jours des CGU fr et en sur le site
</commit_message>
<xml_diff>
--- a/CGUperso.docx
+++ b/CGUperso.docx
@@ -15,8 +15,6 @@
         </w:rPr>
         <w:t>la boutique de toto</w:t>
       </w:r>
-      <w:bookmarkStart w:id="0" w:name="_GoBack"/>
-      <w:bookmarkEnd w:id="0"/>
     </w:p>
     <w:p>
       <w:pPr>
@@ -345,8 +343,18 @@
           <w:bCs/>
           <w:u w:val="single"/>
         </w:rPr>
-        <w:t>66, ordre de Totoville</w:t>
-      </w:r>
+        <w:t xml:space="preserve">66, ordre de </w:t>
+      </w:r>
+      <w:proofErr w:type="spellStart"/>
+      <w:r>
+        <w:rPr>
+          <w:b/>
+          <w:bCs/>
+          <w:u w:val="single"/>
+        </w:rPr>
+        <w:t>Totoville</w:t>
+      </w:r>
+      <w:proofErr w:type="spellEnd"/>
       <w:r>
         <w:rPr>
           <w:b/>
@@ -665,6 +673,19 @@
       <w:pPr>
         <w:pStyle w:val="Corps"/>
       </w:pPr>
+      <w:r>
+        <w:t>&lt;</w:t>
+      </w:r>
+      <w:proofErr w:type="spellStart"/>
+      <w:proofErr w:type="gramStart"/>
+      <w:r>
+        <w:t>br</w:t>
+      </w:r>
+      <w:proofErr w:type="spellEnd"/>
+      <w:proofErr w:type="gramEnd"/>
+      <w:r>
+        <w:t>&gt;</w:t>
+      </w:r>
     </w:p>
     <w:p>
       <w:pPr>
@@ -678,6 +699,19 @@
       <w:pPr>
         <w:pStyle w:val="Corps"/>
       </w:pPr>
+      <w:r>
+        <w:t>&lt;</w:t>
+      </w:r>
+      <w:proofErr w:type="spellStart"/>
+      <w:proofErr w:type="gramStart"/>
+      <w:r>
+        <w:t>br</w:t>
+      </w:r>
+      <w:proofErr w:type="spellEnd"/>
+      <w:proofErr w:type="gramEnd"/>
+      <w:r>
+        <w:t>&gt;</w:t>
+      </w:r>
     </w:p>
     <w:p>
       <w:pPr>
@@ -707,6 +741,19 @@
       <w:pPr>
         <w:pStyle w:val="Corps"/>
       </w:pPr>
+      <w:r>
+        <w:t>&lt;</w:t>
+      </w:r>
+      <w:proofErr w:type="spellStart"/>
+      <w:proofErr w:type="gramStart"/>
+      <w:r>
+        <w:t>br</w:t>
+      </w:r>
+      <w:proofErr w:type="spellEnd"/>
+      <w:proofErr w:type="gramEnd"/>
+      <w:r>
+        <w:t>&gt;</w:t>
+      </w:r>
     </w:p>
     <w:p>
       <w:pPr>
@@ -720,6 +767,19 @@
       <w:pPr>
         <w:pStyle w:val="Corps"/>
       </w:pPr>
+      <w:r>
+        <w:t>&lt;</w:t>
+      </w:r>
+      <w:proofErr w:type="spellStart"/>
+      <w:proofErr w:type="gramStart"/>
+      <w:r>
+        <w:t>br</w:t>
+      </w:r>
+      <w:proofErr w:type="spellEnd"/>
+      <w:proofErr w:type="gramEnd"/>
+      <w:r>
+        <w:t>&gt;</w:t>
+      </w:r>
     </w:p>
     <w:p>
       <w:pPr>
@@ -728,6 +788,582 @@
       <w:r>
         <w:t>Le site permet aux membres de publier sur le site :</w:t>
       </w:r>
+      <w:r>
+        <w:t xml:space="preserve"> </w:t>
+      </w:r>
+      <w:r>
+        <w:t>&lt;</w:t>
+      </w:r>
+      <w:proofErr w:type="spellStart"/>
+      <w:r>
+        <w:t>br</w:t>
+      </w:r>
+      <w:proofErr w:type="spellEnd"/>
+      <w:r>
+        <w:t>&gt;</w:t>
+      </w:r>
+    </w:p>
+    <w:p>
+      <w:pPr>
+        <w:pStyle w:val="Corps"/>
+      </w:pPr>
+    </w:p>
+    <w:p>
+      <w:pPr>
+        <w:pStyle w:val="Corps"/>
+        <w:ind w:left="180"/>
+      </w:pPr>
+      <w:r>
+        <w:t>Avis</w:t>
+      </w:r>
+    </w:p>
+    <w:p>
+      <w:pPr>
+        <w:pStyle w:val="Corps"/>
+      </w:pPr>
+      <w:r>
+        <w:t>&lt;</w:t>
+      </w:r>
+      <w:proofErr w:type="spellStart"/>
+      <w:proofErr w:type="gramStart"/>
+      <w:r>
+        <w:t>br</w:t>
+      </w:r>
+      <w:proofErr w:type="spellEnd"/>
+      <w:proofErr w:type="gramEnd"/>
+      <w:r>
+        <w:t>&gt;</w:t>
+      </w:r>
+    </w:p>
+    <w:p>
+      <w:pPr>
+        <w:pStyle w:val="Corps"/>
+        <w:ind w:left="180"/>
+      </w:pPr>
+      <w:proofErr w:type="spellStart"/>
+      <w:r>
+        <w:t>Review</w:t>
+      </w:r>
+      <w:proofErr w:type="spellEnd"/>
+    </w:p>
+    <w:p>
+      <w:pPr>
+        <w:pStyle w:val="Corps"/>
+        <w:ind w:left="180"/>
+      </w:pPr>
+      <w:r>
+        <w:t>&lt;</w:t>
+      </w:r>
+      <w:proofErr w:type="spellStart"/>
+      <w:proofErr w:type="gramStart"/>
+      <w:r>
+        <w:t>br</w:t>
+      </w:r>
+      <w:proofErr w:type="spellEnd"/>
+      <w:proofErr w:type="gramEnd"/>
+      <w:r>
+        <w:t>&gt;</w:t>
+      </w:r>
+    </w:p>
+    <w:p>
+      <w:pPr>
+        <w:pStyle w:val="Corps"/>
+        <w:ind w:left="180"/>
+      </w:pPr>
+    </w:p>
+    <w:p>
+      <w:pPr>
+        <w:pStyle w:val="Corps"/>
+      </w:pPr>
+      <w:r>
+        <w:t xml:space="preserve">Le membre s’engage à tenir des propos respectueux des autres et de la loi et accepte que ces publications soient modérées ou refusées par l’Éditeur, sans obligation de justification. </w:t>
+      </w:r>
+    </w:p>
+    <w:p>
+      <w:pPr>
+        <w:pStyle w:val="Corps"/>
+      </w:pPr>
+      <w:r>
+        <w:t>&lt;</w:t>
+      </w:r>
+      <w:proofErr w:type="spellStart"/>
+      <w:proofErr w:type="gramStart"/>
+      <w:r>
+        <w:t>br</w:t>
+      </w:r>
+      <w:proofErr w:type="spellEnd"/>
+      <w:proofErr w:type="gramEnd"/>
+      <w:r>
+        <w:t>&gt;</w:t>
+      </w:r>
+    </w:p>
+    <w:p>
+      <w:pPr>
+        <w:pStyle w:val="Corps"/>
+      </w:pPr>
+    </w:p>
+    <w:p>
+      <w:pPr>
+        <w:pStyle w:val="Corps"/>
+      </w:pPr>
+      <w:r>
+        <w:t>En publiant sur le site, l’Utilisateur cède à la société éditrice le droit non exclusif et gratuit de représenter, reproduire, adapter, modifier, diffuser et distribuer sa publication, directement ou par un tiers autorisé.</w:t>
+      </w:r>
+    </w:p>
+    <w:p>
+      <w:pPr>
+        <w:pStyle w:val="Corps"/>
+      </w:pPr>
+      <w:r>
+        <w:t>&lt;</w:t>
+      </w:r>
+      <w:proofErr w:type="spellStart"/>
+      <w:proofErr w:type="gramStart"/>
+      <w:r>
+        <w:t>br</w:t>
+      </w:r>
+      <w:proofErr w:type="spellEnd"/>
+      <w:proofErr w:type="gramEnd"/>
+      <w:r>
+        <w:t>&gt;</w:t>
+      </w:r>
+    </w:p>
+    <w:p>
+      <w:pPr>
+        <w:pStyle w:val="Corps"/>
+      </w:pPr>
+    </w:p>
+    <w:p>
+      <w:pPr>
+        <w:pStyle w:val="Corps"/>
+      </w:pPr>
+      <w:r>
+        <w:t>L’Éditeur s'engage toutefois à citer le membre en cas d’utilisation de sa publication</w:t>
+      </w:r>
+    </w:p>
+    <w:p>
+      <w:pPr>
+        <w:pStyle w:val="Corps"/>
+      </w:pPr>
+      <w:r>
+        <w:t>&lt;</w:t>
+      </w:r>
+      <w:proofErr w:type="spellStart"/>
+      <w:proofErr w:type="gramStart"/>
+      <w:r>
+        <w:t>br</w:t>
+      </w:r>
+      <w:proofErr w:type="spellEnd"/>
+      <w:proofErr w:type="gramEnd"/>
+      <w:r>
+        <w:t>&gt;</w:t>
+      </w:r>
+    </w:p>
+    <w:p>
+      <w:pPr>
+        <w:pStyle w:val="Corps"/>
+      </w:pPr>
+    </w:p>
+    <w:p>
+      <w:pPr>
+        <w:pStyle w:val="Corps"/>
+      </w:pPr>
+    </w:p>
+    <w:p>
+      <w:pPr>
+        <w:pStyle w:val="Corps"/>
+      </w:pPr>
+    </w:p>
+    <w:p>
+      <w:pPr>
+        <w:pStyle w:val="Sous-titre"/>
+      </w:pPr>
+      <w:r>
+        <w:t>ARTICLE 5</w:t>
+      </w:r>
+      <w:r>
+        <w:t xml:space="preserve"> </w:t>
+      </w:r>
+      <w:r>
+        <w:t>: Responsabilité de l’Éditeur</w:t>
+      </w:r>
+    </w:p>
+    <w:p>
+      <w:pPr>
+        <w:pStyle w:val="Corps"/>
+      </w:pPr>
+    </w:p>
+    <w:p>
+      <w:pPr>
+        <w:pStyle w:val="Corps"/>
+      </w:pPr>
+      <w:r>
+        <w:t>Tout dysfonctionnement du serveur ou du réseau ne peut engager la responsabilité de l’Éditeur.</w:t>
+      </w:r>
+    </w:p>
+    <w:p>
+      <w:pPr>
+        <w:pStyle w:val="Corps"/>
+      </w:pPr>
+    </w:p>
+    <w:p>
+      <w:pPr>
+        <w:pStyle w:val="Corps"/>
+      </w:pPr>
+      <w:r>
+        <w:t>De même, l</w:t>
+      </w:r>
+      <w:r>
+        <w:rPr>
+          <w:lang w:val="pt-PT"/>
+        </w:rPr>
+        <w:t>a responsabilit</w:t>
+      </w:r>
+      <w:r>
+        <w:t>é du site ne peut être engagée en cas de force majeure ou du fait imprévisible et insurmontable d'un tiers.</w:t>
+      </w:r>
+    </w:p>
+    <w:p>
+      <w:pPr>
+        <w:pStyle w:val="Corps"/>
+      </w:pPr>
+    </w:p>
+    <w:p>
+      <w:pPr>
+        <w:pStyle w:val="Corps"/>
+      </w:pPr>
+      <w:r>
+        <w:t>L</w:t>
+      </w:r>
+      <w:r>
+        <w:t>e site</w:t>
+      </w:r>
+      <w:r>
+        <w:t xml:space="preserve"> </w:t>
+      </w:r>
+      <w:r>
+        <w:rPr>
+          <w:b/>
+          <w:bCs/>
+          <w:u w:val="single"/>
+        </w:rPr>
+        <w:t>Le site de toto</w:t>
+      </w:r>
+      <w:r>
+        <w:t xml:space="preserve"> </w:t>
+      </w:r>
+      <w:r>
+        <w:t>s'engage</w:t>
+      </w:r>
+      <w:r>
+        <w:t xml:space="preserve"> à mettre en œuvre tous les moyens nécessaires pour</w:t>
+      </w:r>
+      <w:r>
+        <w:rPr>
+          <w:lang w:val="it-IT"/>
+        </w:rPr>
+        <w:t xml:space="preserve"> garantir</w:t>
+      </w:r>
+      <w:r>
+        <w:t xml:space="preserve"> </w:t>
+      </w:r>
+      <w:r>
+        <w:rPr>
+          <w:lang w:val="it-IT"/>
+        </w:rPr>
+        <w:t>la s</w:t>
+      </w:r>
+      <w:proofErr w:type="spellStart"/>
+      <w:r>
+        <w:t>écurité</w:t>
+      </w:r>
+      <w:proofErr w:type="spellEnd"/>
+      <w:r>
+        <w:t xml:space="preserve"> et la confidentialité des donné</w:t>
+      </w:r>
+      <w:r>
+        <w:rPr>
+          <w:lang w:val="pt-PT"/>
+        </w:rPr>
+        <w:t>es.</w:t>
+      </w:r>
+      <w:r>
+        <w:t xml:space="preserve"> Toutefois, il n’apporte pas une garantie de sécurité totale.</w:t>
+      </w:r>
+    </w:p>
+    <w:p>
+      <w:pPr>
+        <w:pStyle w:val="Corps"/>
+      </w:pPr>
+    </w:p>
+    <w:p>
+      <w:pPr>
+        <w:pStyle w:val="Corps"/>
+      </w:pPr>
+      <w:r>
+        <w:t>L’Éditeur se réserve la faculté d’une non-garantie de la fiabilité des sources, bien que les informations diffusées su</w:t>
+      </w:r>
+      <w:r>
+        <w:t>r</w:t>
+      </w:r>
+      <w:r>
+        <w:t xml:space="preserve"> le site soient réputées fiables.</w:t>
+      </w:r>
+    </w:p>
+    <w:p>
+      <w:pPr>
+        <w:pStyle w:val="Corps"/>
+      </w:pPr>
+    </w:p>
+    <w:p>
+      <w:pPr>
+        <w:pStyle w:val="Sous-titre"/>
+      </w:pPr>
+      <w:r>
+        <w:rPr>
+          <w:lang w:val="de-DE"/>
+        </w:rPr>
+        <w:t xml:space="preserve">ARTICLE </w:t>
+      </w:r>
+      <w:r>
+        <w:t>6: Propriété intellectuelle</w:t>
+      </w:r>
+    </w:p>
+    <w:p>
+      <w:pPr>
+        <w:pStyle w:val="Corps"/>
+      </w:pPr>
+    </w:p>
+    <w:p>
+      <w:pPr>
+        <w:pStyle w:val="Corps"/>
+      </w:pPr>
+      <w:r>
+        <w:t xml:space="preserve">Les contenus du site </w:t>
+      </w:r>
+      <w:r>
+        <w:rPr>
+          <w:b/>
+          <w:bCs/>
+          <w:u w:val="single"/>
+        </w:rPr>
+        <w:t>Le site de toto</w:t>
+      </w:r>
+      <w:r>
+        <w:t xml:space="preserve"> </w:t>
+      </w:r>
+      <w:r>
+        <w:t>(logos, textes, éléments graphiques, vidéos, etc.) son</w:t>
+      </w:r>
+      <w:r>
+        <w:t>t</w:t>
+      </w:r>
+      <w:r>
+        <w:t xml:space="preserve"> protégés par le droit d’auteur, en vertu du Code de la propriété intellectuelle.</w:t>
+      </w:r>
+    </w:p>
+    <w:p>
+      <w:pPr>
+        <w:pStyle w:val="Corps"/>
+      </w:pPr>
+    </w:p>
+    <w:p>
+      <w:pPr>
+        <w:pStyle w:val="Corps"/>
+      </w:pPr>
+      <w:r>
+        <w:t>L’Utilisateur devra obtenir l’autorisation de l’éditeur du site avant toute reproduction, copie ou publication de ces différents contenus.</w:t>
+      </w:r>
+    </w:p>
+    <w:p>
+      <w:pPr>
+        <w:pStyle w:val="Corps"/>
+      </w:pPr>
+    </w:p>
+    <w:p>
+      <w:pPr>
+        <w:pStyle w:val="Corps"/>
+      </w:pPr>
+      <w:r>
+        <w:t>Ces derniers peuvent être utilisés par les utilisateurs à des fins privées ; tout usage commercial est interdit.</w:t>
+      </w:r>
+    </w:p>
+    <w:p>
+      <w:pPr>
+        <w:pStyle w:val="Corps"/>
+      </w:pPr>
+    </w:p>
+    <w:p>
+      <w:pPr>
+        <w:pStyle w:val="Corps"/>
+      </w:pPr>
+      <w:r>
+        <w:t>L’Utilisateur est entièrement responsable de tout contenu qu’il met en ligne et il s’engage à ne pas porter atteinte à un tiers.</w:t>
+      </w:r>
+    </w:p>
+    <w:p>
+      <w:pPr>
+        <w:pStyle w:val="Corps"/>
+      </w:pPr>
+    </w:p>
+    <w:p>
+      <w:pPr>
+        <w:pStyle w:val="Corps"/>
+      </w:pPr>
+      <w:r>
+        <w:t>L’Éditeur du site se réserve le droit de modérer ou de supprimer librement et à tout moment les contenus mis en ligne par les utilisateurs, et ce sans justification.</w:t>
+      </w:r>
+    </w:p>
+    <w:p>
+      <w:pPr>
+        <w:pStyle w:val="Corps"/>
+      </w:pPr>
+    </w:p>
+    <w:p>
+      <w:pPr>
+        <w:pStyle w:val="Corps"/>
+      </w:pPr>
+    </w:p>
+    <w:p>
+      <w:pPr>
+        <w:pStyle w:val="Sous-titre"/>
+      </w:pPr>
+      <w:r>
+        <w:rPr>
+          <w:lang w:val="de-DE"/>
+        </w:rPr>
+        <w:t xml:space="preserve">ARTICLE </w:t>
+      </w:r>
+      <w:r>
+        <w:t>7: Données personnelles</w:t>
+      </w:r>
+    </w:p>
+    <w:p>
+      <w:pPr>
+        <w:pStyle w:val="Corps"/>
+      </w:pPr>
+    </w:p>
+    <w:p>
+      <w:pPr>
+        <w:pStyle w:val="Corps"/>
+      </w:pPr>
+      <w:r>
+        <w:t xml:space="preserve">L’Utilisateur doit obligatoirement fournir des informations personnelles pour procéder à son inscription sur le site. </w:t>
+      </w:r>
+    </w:p>
+    <w:p>
+      <w:pPr>
+        <w:pStyle w:val="Corps"/>
+      </w:pPr>
+    </w:p>
+    <w:p>
+      <w:pPr>
+        <w:pStyle w:val="Corps"/>
+      </w:pPr>
+      <w:r>
+        <w:t xml:space="preserve">L’adresse électronique (e-mail) de l’utilisateur pourra notamment être utilisée par le site </w:t>
+      </w:r>
+      <w:r>
+        <w:rPr>
+          <w:b/>
+          <w:bCs/>
+          <w:u w:val="single"/>
+        </w:rPr>
+        <w:t>Le site de toto</w:t>
+      </w:r>
+      <w:r>
+        <w:t xml:space="preserve"> pour la communication d’informations diverses et la gestion du compte.</w:t>
+      </w:r>
+    </w:p>
+    <w:p>
+      <w:pPr>
+        <w:pStyle w:val="Corps"/>
+      </w:pPr>
+    </w:p>
+    <w:p>
+      <w:pPr>
+        <w:pStyle w:val="Corps"/>
+      </w:pPr>
+      <w:r>
+        <w:t>[Votre site] garantie le respect de la vie privée de l’utilisateur, conformément à la loi n</w:t>
+      </w:r>
+      <w:r>
+        <w:rPr>
+          <w:lang w:val="it-IT"/>
+        </w:rPr>
+        <w:t>°</w:t>
+      </w:r>
+      <w:r>
+        <w:t>78-17 du 6 janvier 1978 relative à l'informatique, aux fichiers et aux libertés.</w:t>
+      </w:r>
+    </w:p>
+    <w:p>
+      <w:pPr>
+        <w:pStyle w:val="Corps"/>
+      </w:pPr>
+    </w:p>
+    <w:p>
+      <w:pPr>
+        <w:pStyle w:val="Corps"/>
+      </w:pPr>
+      <w:r>
+        <w:t>Le site est dé</w:t>
+      </w:r>
+      <w:r>
+        <w:rPr>
+          <w:lang w:val="pt-PT"/>
+        </w:rPr>
+        <w:t>clar</w:t>
+      </w:r>
+      <w:r>
+        <w:t xml:space="preserve">é auprès de la CNIL sous le </w:t>
+      </w:r>
+      <w:proofErr w:type="spellStart"/>
+      <w:r>
+        <w:t>numé</w:t>
+      </w:r>
+      <w:proofErr w:type="spellEnd"/>
+      <w:r>
+        <w:rPr>
+          <w:lang w:val="it-IT"/>
+        </w:rPr>
+        <w:t xml:space="preserve">ro </w:t>
+      </w:r>
+      <w:r>
+        <w:t xml:space="preserve">suivant : </w:t>
+      </w:r>
+      <w:r>
+        <w:rPr>
+          <w:b/>
+          <w:bCs/>
+          <w:u w:val="single"/>
+        </w:rPr>
+        <w:t>007-MI6</w:t>
+      </w:r>
+      <w:r>
+        <w:rPr>
+          <w:lang w:val="pt-PT"/>
+        </w:rPr>
+        <w:t>.</w:t>
+      </w:r>
+    </w:p>
+    <w:p>
+      <w:pPr>
+        <w:pStyle w:val="Corps"/>
+      </w:pPr>
+    </w:p>
+    <w:p>
+      <w:pPr>
+        <w:pStyle w:val="Corps"/>
+      </w:pPr>
+      <w:r>
+        <w:t>En vertu des articles 39 et 40 de la loi en date du 6 janvier 1978, l'Utilisateur dispose d'un droit d'accès, de rectification, de suppression et d'opposition de ses données personnelles. L'Utilisateur exerce ce droit via :</w:t>
+      </w:r>
+    </w:p>
+    <w:p>
+      <w:pPr>
+        <w:pStyle w:val="Corps"/>
+      </w:pPr>
     </w:p>
     <w:p>
       <w:pPr>
@@ -738,7 +1374,7 @@
         </w:numPr>
       </w:pPr>
       <w:r>
-        <w:t>Avis</w:t>
+        <w:t>Son espace personnel sur le site ;</w:t>
       </w:r>
     </w:p>
     <w:p>
@@ -750,445 +1386,8 @@
         </w:numPr>
       </w:pPr>
       <w:r>
-        <w:t>Review</w:t>
-      </w:r>
-    </w:p>
-    <w:p>
-      <w:pPr>
-        <w:pStyle w:val="Corps"/>
-        <w:ind w:left="180"/>
-      </w:pPr>
-    </w:p>
-    <w:p>
-      <w:pPr>
-        <w:pStyle w:val="Corps"/>
-      </w:pPr>
-      <w:r>
-        <w:t xml:space="preserve">Le membre s’engage à tenir des propos respectueux des autres et de la loi et accepte que ces publications soient modérées ou refusées par l’Éditeur, sans obligation de justification. </w:t>
-      </w:r>
-    </w:p>
-    <w:p>
-      <w:pPr>
-        <w:pStyle w:val="Corps"/>
-      </w:pPr>
-    </w:p>
-    <w:p>
-      <w:pPr>
-        <w:pStyle w:val="Corps"/>
-      </w:pPr>
-      <w:r>
-        <w:t>En publiant sur le site, l’Utilisateur cède à la société éditrice le droit non exclusif et gratuit de représenter, reproduire, adapter, modifier, diffuser et distribuer sa publication, directement ou par un tiers autorisé.</w:t>
-      </w:r>
-    </w:p>
-    <w:p>
-      <w:pPr>
-        <w:pStyle w:val="Corps"/>
-      </w:pPr>
-    </w:p>
-    <w:p>
-      <w:pPr>
-        <w:pStyle w:val="Corps"/>
-      </w:pPr>
-      <w:r>
-        <w:t>L’Éditeur s'engage toutefois à citer le membre en cas d’utilisation de sa publication</w:t>
-      </w:r>
-    </w:p>
-    <w:p>
-      <w:pPr>
-        <w:pStyle w:val="Corps"/>
-      </w:pPr>
-    </w:p>
-    <w:p>
-      <w:pPr>
-        <w:pStyle w:val="Corps"/>
-      </w:pPr>
-    </w:p>
-    <w:p>
-      <w:pPr>
-        <w:pStyle w:val="Corps"/>
-      </w:pPr>
-    </w:p>
-    <w:p>
-      <w:pPr>
-        <w:pStyle w:val="Sous-titre"/>
-      </w:pPr>
-      <w:r>
-        <w:t>ARTICLE 5</w:t>
-      </w:r>
-      <w:r>
-        <w:t xml:space="preserve"> </w:t>
-      </w:r>
-      <w:r>
-        <w:t>: Responsabilité de l’Éditeur</w:t>
-      </w:r>
-    </w:p>
-    <w:p>
-      <w:pPr>
-        <w:pStyle w:val="Corps"/>
-      </w:pPr>
-    </w:p>
-    <w:p>
-      <w:pPr>
-        <w:pStyle w:val="Corps"/>
-      </w:pPr>
-      <w:r>
-        <w:t>Tout dysfonctionnement du serveur ou du réseau ne peut engager la responsabilité de l’Éditeur.</w:t>
-      </w:r>
-    </w:p>
-    <w:p>
-      <w:pPr>
-        <w:pStyle w:val="Corps"/>
-      </w:pPr>
-    </w:p>
-    <w:p>
-      <w:pPr>
-        <w:pStyle w:val="Corps"/>
-      </w:pPr>
-      <w:r>
-        <w:t>De même, l</w:t>
-      </w:r>
-      <w:r>
-        <w:rPr>
-          <w:lang w:val="pt-PT"/>
-        </w:rPr>
-        <w:t>a responsabilit</w:t>
-      </w:r>
-      <w:r>
-        <w:t>é du site ne peut être engagée en cas de force majeure ou du fait imprévisible et insurmontable d'un tiers.</w:t>
-      </w:r>
-    </w:p>
-    <w:p>
-      <w:pPr>
-        <w:pStyle w:val="Corps"/>
-      </w:pPr>
-    </w:p>
-    <w:p>
-      <w:pPr>
-        <w:pStyle w:val="Corps"/>
-      </w:pPr>
-      <w:r>
-        <w:t>L</w:t>
-      </w:r>
-      <w:r>
-        <w:t>e site</w:t>
-      </w:r>
-      <w:r>
-        <w:t xml:space="preserve"> </w:t>
-      </w:r>
-      <w:r>
-        <w:rPr>
-          <w:b/>
-          <w:bCs/>
-          <w:u w:val="single"/>
-        </w:rPr>
-        <w:t>Le site de toto</w:t>
-      </w:r>
-      <w:r>
-        <w:t xml:space="preserve"> </w:t>
-      </w:r>
-      <w:r>
-        <w:t>s'engage</w:t>
-      </w:r>
-      <w:r>
-        <w:t xml:space="preserve"> à mettre en œuvre tous les moyens nécessaires pour</w:t>
-      </w:r>
-      <w:r>
-        <w:rPr>
-          <w:lang w:val="it-IT"/>
-        </w:rPr>
-        <w:t xml:space="preserve"> garantir</w:t>
-      </w:r>
-      <w:r>
-        <w:t xml:space="preserve"> </w:t>
-      </w:r>
-      <w:r>
-        <w:rPr>
-          <w:lang w:val="it-IT"/>
-        </w:rPr>
-        <w:t>la s</w:t>
-      </w:r>
-      <w:r>
-        <w:t>écurité et la confidentialité des donné</w:t>
-      </w:r>
-      <w:r>
-        <w:rPr>
-          <w:lang w:val="pt-PT"/>
-        </w:rPr>
-        <w:t>es.</w:t>
-      </w:r>
-      <w:r>
-        <w:t xml:space="preserve"> Toutefois, il n’apporte pas une garantie de sécurité totale.</w:t>
-      </w:r>
-    </w:p>
-    <w:p>
-      <w:pPr>
-        <w:pStyle w:val="Corps"/>
-      </w:pPr>
-    </w:p>
-    <w:p>
-      <w:pPr>
-        <w:pStyle w:val="Corps"/>
-      </w:pPr>
-      <w:r>
-        <w:t>L’Éditeur se réserve la faculté d’une non-garantie de la fiabilité des sources, bien que les informations diffusées su</w:t>
-      </w:r>
-      <w:r>
-        <w:t>r</w:t>
-      </w:r>
-      <w:r>
-        <w:t xml:space="preserve"> le site soient réputées fiables.</w:t>
-      </w:r>
-    </w:p>
-    <w:p>
-      <w:pPr>
-        <w:pStyle w:val="Corps"/>
-      </w:pPr>
-    </w:p>
-    <w:p>
-      <w:pPr>
-        <w:pStyle w:val="Sous-titre"/>
-      </w:pPr>
-      <w:r>
-        <w:rPr>
-          <w:lang w:val="de-DE"/>
-        </w:rPr>
-        <w:t xml:space="preserve">ARTICLE </w:t>
-      </w:r>
-      <w:r>
-        <w:t>6: Propriété intellectuelle</w:t>
-      </w:r>
-    </w:p>
-    <w:p>
-      <w:pPr>
-        <w:pStyle w:val="Corps"/>
-      </w:pPr>
-    </w:p>
-    <w:p>
-      <w:pPr>
-        <w:pStyle w:val="Corps"/>
-      </w:pPr>
-      <w:r>
-        <w:t xml:space="preserve">Les contenus du site </w:t>
-      </w:r>
-      <w:r>
-        <w:rPr>
-          <w:b/>
-          <w:bCs/>
-          <w:u w:val="single"/>
-        </w:rPr>
-        <w:t>Le site de toto</w:t>
-      </w:r>
-      <w:r>
-        <w:t xml:space="preserve"> </w:t>
-      </w:r>
-      <w:r>
-        <w:t>(logos, textes, éléments graphiques, vidéos, etc.) son</w:t>
-      </w:r>
-      <w:r>
-        <w:t>t</w:t>
-      </w:r>
-      <w:r>
-        <w:t xml:space="preserve"> protégés par le droit d’auteur, en vertu du Code de la propriété intellectuelle.</w:t>
-      </w:r>
-    </w:p>
-    <w:p>
-      <w:pPr>
-        <w:pStyle w:val="Corps"/>
-      </w:pPr>
-    </w:p>
-    <w:p>
-      <w:pPr>
-        <w:pStyle w:val="Corps"/>
-      </w:pPr>
-      <w:r>
-        <w:lastRenderedPageBreak/>
-        <w:t>L’Utilisateur devra obtenir l’autorisation de l’éditeur du site avant toute reproduction, copie ou publication de ces différents contenus.</w:t>
-      </w:r>
-    </w:p>
-    <w:p>
-      <w:pPr>
-        <w:pStyle w:val="Corps"/>
-      </w:pPr>
-    </w:p>
-    <w:p>
-      <w:pPr>
-        <w:pStyle w:val="Corps"/>
-      </w:pPr>
-      <w:r>
-        <w:t>Ces derniers peuvent être utilisés par les utilisateurs à des fins privées ; tout usage commercial est interdit.</w:t>
-      </w:r>
-    </w:p>
-    <w:p>
-      <w:pPr>
-        <w:pStyle w:val="Corps"/>
-      </w:pPr>
-    </w:p>
-    <w:p>
-      <w:pPr>
-        <w:pStyle w:val="Corps"/>
-      </w:pPr>
-      <w:r>
-        <w:t>L’Utilisateur est entièrement responsable de tout contenu qu’il met en ligne et il s’engage à ne pas porter atteinte à un tiers.</w:t>
-      </w:r>
-    </w:p>
-    <w:p>
-      <w:pPr>
-        <w:pStyle w:val="Corps"/>
-      </w:pPr>
-    </w:p>
-    <w:p>
-      <w:pPr>
-        <w:pStyle w:val="Corps"/>
-      </w:pPr>
-      <w:r>
-        <w:t>L’Éditeur du site se réserve le droit de modérer ou de supprimer librement et à tout moment les contenus mis en ligne par les utilisateurs, et ce sans justification.</w:t>
-      </w:r>
-    </w:p>
-    <w:p>
-      <w:pPr>
-        <w:pStyle w:val="Corps"/>
-      </w:pPr>
-    </w:p>
-    <w:p>
-      <w:pPr>
-        <w:pStyle w:val="Corps"/>
-      </w:pPr>
-    </w:p>
-    <w:p>
-      <w:pPr>
-        <w:pStyle w:val="Sous-titre"/>
-      </w:pPr>
-      <w:r>
-        <w:rPr>
-          <w:lang w:val="de-DE"/>
-        </w:rPr>
-        <w:t xml:space="preserve">ARTICLE </w:t>
-      </w:r>
-      <w:r>
-        <w:t>7: Données personnelles</w:t>
-      </w:r>
-    </w:p>
-    <w:p>
-      <w:pPr>
-        <w:pStyle w:val="Corps"/>
-      </w:pPr>
-    </w:p>
-    <w:p>
-      <w:pPr>
-        <w:pStyle w:val="Corps"/>
-      </w:pPr>
-      <w:r>
-        <w:t xml:space="preserve">L’Utilisateur doit obligatoirement fournir des informations personnelles pour procéder à son inscription sur le site. </w:t>
-      </w:r>
-    </w:p>
-    <w:p>
-      <w:pPr>
-        <w:pStyle w:val="Corps"/>
-      </w:pPr>
-    </w:p>
-    <w:p>
-      <w:pPr>
-        <w:pStyle w:val="Corps"/>
-      </w:pPr>
-      <w:r>
-        <w:t xml:space="preserve">L’adresse électronique (e-mail) de l’utilisateur pourra notamment être utilisée par le site </w:t>
-      </w:r>
-      <w:r>
-        <w:rPr>
-          <w:b/>
-          <w:bCs/>
-          <w:u w:val="single"/>
-        </w:rPr>
-        <w:t>Le site de toto</w:t>
-      </w:r>
-      <w:r>
-        <w:t xml:space="preserve"> pour la communication d’informations diverses et la gestion du compte.</w:t>
-      </w:r>
-    </w:p>
-    <w:p>
-      <w:pPr>
-        <w:pStyle w:val="Corps"/>
-      </w:pPr>
-    </w:p>
-    <w:p>
-      <w:pPr>
-        <w:pStyle w:val="Corps"/>
-      </w:pPr>
-      <w:r>
-        <w:t>[Votre site] garantie le respect de la vie privée de l’utilisateur, conformément à la loi n</w:t>
-      </w:r>
-      <w:r>
-        <w:rPr>
-          <w:lang w:val="it-IT"/>
-        </w:rPr>
-        <w:t>°</w:t>
-      </w:r>
-      <w:r>
-        <w:t>78-17 du 6 janvier 1978 relative à l'informatique, aux fichiers et aux libertés.</w:t>
-      </w:r>
-    </w:p>
-    <w:p>
-      <w:pPr>
-        <w:pStyle w:val="Corps"/>
-      </w:pPr>
-    </w:p>
-    <w:p>
-      <w:pPr>
-        <w:pStyle w:val="Corps"/>
-      </w:pPr>
-      <w:r>
-        <w:t>Le site est dé</w:t>
-      </w:r>
-      <w:r>
-        <w:rPr>
-          <w:lang w:val="pt-PT"/>
-        </w:rPr>
-        <w:t>clar</w:t>
-      </w:r>
-      <w:r>
-        <w:t>é auprès de la CNIL sous le numé</w:t>
-      </w:r>
-      <w:r>
-        <w:rPr>
-          <w:lang w:val="it-IT"/>
-        </w:rPr>
-        <w:t xml:space="preserve">ro </w:t>
-      </w:r>
-      <w:r>
-        <w:t xml:space="preserve">suivant : </w:t>
-      </w:r>
-      <w:r>
-        <w:rPr>
-          <w:b/>
-          <w:bCs/>
-          <w:u w:val="single"/>
-        </w:rPr>
-        <w:t>007-MI6</w:t>
-      </w:r>
-      <w:r>
-        <w:rPr>
-          <w:lang w:val="pt-PT"/>
-        </w:rPr>
-        <w:t>.</w:t>
-      </w:r>
-    </w:p>
-    <w:p>
-      <w:pPr>
-        <w:pStyle w:val="Corps"/>
-      </w:pPr>
-    </w:p>
-    <w:p>
-      <w:pPr>
-        <w:pStyle w:val="Corps"/>
-      </w:pPr>
-      <w:r>
-        <w:t>En vertu des articles 39 et 40 de la loi en date du 6 janvier 1978, l'Utilisateur dispose d'un droit d'accès, de rectification, de suppression et d'opposition de ses données personnelles. L'Utilisateur exerce ce droit via :</w:t>
-      </w:r>
-    </w:p>
-    <w:p>
-      <w:pPr>
-        <w:pStyle w:val="Corps"/>
-      </w:pPr>
+        <w:t>Un formulaire de contact ;</w:t>
+      </w:r>
     </w:p>
     <w:p>
       <w:pPr>
@@ -1199,7 +1398,16 @@
         </w:numPr>
       </w:pPr>
       <w:r>
-        <w:t>Son espace personnel sur le site ;</w:t>
+        <w:t>P</w:t>
+      </w:r>
+      <w:r>
+        <w:rPr>
+          <w:lang w:val="pt-PT"/>
+        </w:rPr>
+        <w:t xml:space="preserve">ar mail </w:t>
+      </w:r>
+      <w:r>
+        <w:t>à [adresse mail de l’administrateur] ;</w:t>
       </w:r>
     </w:p>
     <w:p>
@@ -1211,39 +1419,6 @@
         </w:numPr>
       </w:pPr>
       <w:r>
-        <w:t>Un formulaire de contact ;</w:t>
-      </w:r>
-    </w:p>
-    <w:p>
-      <w:pPr>
-        <w:pStyle w:val="Corps"/>
-        <w:numPr>
-          <w:ilvl w:val="0"/>
-          <w:numId w:val="2"/>
-        </w:numPr>
-      </w:pPr>
-      <w:r>
-        <w:t>P</w:t>
-      </w:r>
-      <w:r>
-        <w:rPr>
-          <w:lang w:val="pt-PT"/>
-        </w:rPr>
-        <w:t xml:space="preserve">ar mail </w:t>
-      </w:r>
-      <w:r>
-        <w:t>à [adresse mail de l’administrateur] ;</w:t>
-      </w:r>
-    </w:p>
-    <w:p>
-      <w:pPr>
-        <w:pStyle w:val="Corps"/>
-        <w:numPr>
-          <w:ilvl w:val="0"/>
-          <w:numId w:val="2"/>
-        </w:numPr>
-      </w:pPr>
-      <w:r>
         <w:t>Par voie postale au [votre adresse].</w:t>
       </w:r>
     </w:p>
@@ -1334,6 +1509,7 @@
         <w:pStyle w:val="Sous-titre"/>
       </w:pPr>
       <w:r>
+        <w:lastRenderedPageBreak/>
         <w:t>ARTICLE 9 : Évolution des conditions générales d’utilisation</w:t>
       </w:r>
     </w:p>
@@ -1385,7 +1561,6 @@
         <w:pStyle w:val="Sous-titre"/>
       </w:pPr>
       <w:r>
-        <w:lastRenderedPageBreak/>
         <w:t xml:space="preserve">ARTICLE </w:t>
       </w:r>
       <w:r>
@@ -1404,16 +1579,23 @@
       <w:pPr>
         <w:pStyle w:val="Corps"/>
       </w:pPr>
+      <w:bookmarkStart w:id="0" w:name="_GoBack"/>
       <w:r>
         <w:rPr>
           <w:lang w:val="it-IT"/>
         </w:rPr>
         <w:t>La dur</w:t>
       </w:r>
-      <w:r>
-        <w:t>ée du présent contrat est indéterminée. Le contrat produit ses effets à l'égard de l'Utilisateur à compter du début de l’utilisation du service.</w:t>
-      </w:r>
-    </w:p>
+      <w:proofErr w:type="spellStart"/>
+      <w:r>
+        <w:t>ée</w:t>
+      </w:r>
+      <w:proofErr w:type="spellEnd"/>
+      <w:r>
+        <w:t xml:space="preserve"> du présent contrat est indéterminée. Le contrat produit ses effets à l'égard de l'Utilisateur à compter du début de l’utilisation du service.</w:t>
+      </w:r>
+    </w:p>
+    <w:bookmarkEnd w:id="0"/>
     <w:p>
       <w:pPr>
         <w:pStyle w:val="Corps"/>
@@ -1435,8 +1617,13 @@
         <w:t>11 :</w:t>
       </w:r>
       <w:r>
-        <w:t xml:space="preserve"> Droit applicable et juridiction compé</w:t>
-      </w:r>
+        <w:t xml:space="preserve"> Droit applicable et juridiction </w:t>
+      </w:r>
+      <w:proofErr w:type="spellStart"/>
+      <w:r>
+        <w:t>compé</w:t>
+      </w:r>
+      <w:proofErr w:type="spellEnd"/>
       <w:r>
         <w:rPr>
           <w:lang w:val="it-IT"/>

</xml_diff>